<commit_message>
Cuurently in minm no of gates topic of DL PYQ
</commit_message>
<xml_diff>
--- a/Best Questions/CN.docx
+++ b/Best Questions/CN.docx
@@ -53,6 +53,27 @@
             </a:graphic>
           </wp:inline>
         </w:drawing>
+      </w:r>
+    </w:p>
+    <w:p>
+      <w:pPr>
+        <w:pStyle w:val="IntenseQuote"/>
+      </w:pPr>
+      <w:r>
+        <w:t>When a device, such as a switch, is said to not have any separate uplink ports, it means that it does not have any ports that are specifically designated for connecting to other devices, such as other switches or routers. Instead, all of the ports on the device can be used to connect to other devices or devices can be daisy chained together using one of the device's ports.</w:t>
+      </w:r>
+    </w:p>
+    <w:p>
+      <w:pPr>
+        <w:pStyle w:val="IntenseQuote"/>
+      </w:pPr>
+    </w:p>
+    <w:p>
+      <w:pPr>
+        <w:pStyle w:val="IntenseQuote"/>
+      </w:pPr>
+      <w:r>
+        <w:t>In networking, an uplink port is a port that is used to connect one device to another device at a higher level in the network hierarchy. For example, an uplink port on a switch might be used to connect the switch to a router, while an uplink port on a router might be used to connect the router to a broadband modem. Uplink ports are typically used to expand the capabilities of a network by adding additional devices or to connect a network to the internet.</w:t>
       </w:r>
     </w:p>
     <w:p/>
@@ -504,6 +525,41 @@
       <w:u w:val="single"/>
     </w:rPr>
   </w:style>
+  <w:style w:type="paragraph" w:styleId="IntenseQuote">
+    <w:name w:val="Intense Quote"/>
+    <w:basedOn w:val="Normal"/>
+    <w:next w:val="Normal"/>
+    <w:link w:val="IntenseQuoteChar"/>
+    <w:uiPriority w:val="30"/>
+    <w:qFormat/>
+    <w:rsid w:val="00395D2F"/>
+    <w:pPr>
+      <w:pBdr>
+        <w:top w:val="single" w:sz="4" w:space="10" w:color="4472C4" w:themeColor="accent1"/>
+        <w:bottom w:val="single" w:sz="4" w:space="10" w:color="4472C4" w:themeColor="accent1"/>
+      </w:pBdr>
+      <w:spacing w:before="360" w:after="360"/>
+      <w:ind w:left="864" w:right="864"/>
+      <w:jc w:val="center"/>
+    </w:pPr>
+    <w:rPr>
+      <w:i/>
+      <w:iCs/>
+      <w:color w:val="4472C4" w:themeColor="accent1"/>
+    </w:rPr>
+  </w:style>
+  <w:style w:type="character" w:customStyle="1" w:styleId="IntenseQuoteChar">
+    <w:name w:val="Intense Quote Char"/>
+    <w:basedOn w:val="DefaultParagraphFont"/>
+    <w:link w:val="IntenseQuote"/>
+    <w:uiPriority w:val="30"/>
+    <w:rsid w:val="00395D2F"/>
+    <w:rPr>
+      <w:i/>
+      <w:iCs/>
+      <w:color w:val="4472C4" w:themeColor="accent1"/>
+    </w:rPr>
+  </w:style>
 </w:styles>
 </file>
 

</xml_diff>

<commit_message>
Made ChatGPT create my routine for the upcoming days
</commit_message>
<xml_diff>
--- a/Best Questions/CN.docx
+++ b/Best Questions/CN.docx
@@ -4,7 +4,7 @@
   <w:body>
     <w:p/>
     <w:p>
-      <w:hyperlink r:id="rId4" w:history="1">
+      <w:hyperlink r:id="rId5" w:history="1">
         <w:r>
           <w:rPr>
             <w:rStyle w:val="Hyperlink"/>
@@ -34,7 +34,7 @@
                     <pic:cNvPicPr/>
                   </pic:nvPicPr>
                   <pic:blipFill>
-                    <a:blip r:embed="rId5"/>
+                    <a:blip r:embed="rId6"/>
                     <a:stretch>
                       <a:fillRect/>
                     </a:stretch>
@@ -76,6 +76,1014 @@
         <w:t>In networking, an uplink port is a port that is used to connect one device to another device at a higher level in the network hierarchy. For example, an uplink port on a switch might be used to connect the switch to a router, while an uplink port on a router might be used to connect the router to a broadband modem. Uplink ports are typically used to expand the capabilities of a network by adding additional devices or to connect a network to the internet.</w:t>
       </w:r>
     </w:p>
+    <w:p>
+      <w:pPr>
+        <w:pBdr>
+          <w:top w:val="single" w:sz="2" w:space="0" w:color="D9D9E3"/>
+          <w:left w:val="single" w:sz="2" w:space="0" w:color="D9D9E3"/>
+          <w:bottom w:val="single" w:sz="2" w:space="0" w:color="D9D9E3"/>
+          <w:right w:val="single" w:sz="2" w:space="0" w:color="D9D9E3"/>
+        </w:pBdr>
+        <w:shd w:val="clear" w:color="auto" w:fill="343541"/>
+        <w:spacing w:after="300" w:line="240" w:lineRule="auto"/>
+        <w:rPr>
+          <w:rFonts w:ascii="Segoe UI" w:eastAsia="Times New Roman" w:hAnsi="Segoe UI" w:cs="Segoe UI"/>
+          <w:color w:val="FFFFFF"/>
+          <w:sz w:val="27"/>
+          <w:szCs w:val="27"/>
+          <w:lang w:eastAsia="en-IN"/>
+        </w:rPr>
+      </w:pPr>
+      <w:r>
+        <w:rPr>
+          <w:rFonts w:ascii="Segoe UI" w:eastAsia="Times New Roman" w:hAnsi="Segoe UI" w:cs="Segoe UI"/>
+          <w:color w:val="FFFFFF"/>
+          <w:sz w:val="27"/>
+          <w:szCs w:val="27"/>
+          <w:lang w:eastAsia="en-IN"/>
+        </w:rPr>
+        <w:t>Sure, here is a mnemonic to help you remember the order of the fields in the IP header and their sizes:</w:t>
+      </w:r>
+    </w:p>
+    <w:p>
+      <w:pPr>
+        <w:pBdr>
+          <w:top w:val="single" w:sz="2" w:space="0" w:color="D9D9E3"/>
+          <w:left w:val="single" w:sz="2" w:space="0" w:color="D9D9E3"/>
+          <w:bottom w:val="single" w:sz="2" w:space="0" w:color="D9D9E3"/>
+          <w:right w:val="single" w:sz="2" w:space="0" w:color="D9D9E3"/>
+        </w:pBdr>
+        <w:shd w:val="clear" w:color="auto" w:fill="343541"/>
+        <w:spacing w:before="300" w:after="300" w:line="240" w:lineRule="auto"/>
+        <w:rPr>
+          <w:rFonts w:ascii="Segoe UI" w:eastAsia="Times New Roman" w:hAnsi="Segoe UI" w:cs="Segoe UI"/>
+          <w:color w:val="FFFFFF"/>
+          <w:sz w:val="27"/>
+          <w:szCs w:val="27"/>
+          <w:lang w:eastAsia="en-IN"/>
+        </w:rPr>
+      </w:pPr>
+      <w:r>
+        <w:rPr>
+          <w:rFonts w:ascii="Segoe UI" w:eastAsia="Times New Roman" w:hAnsi="Segoe UI" w:cs="Segoe UI"/>
+          <w:color w:val="FFFFFF"/>
+          <w:sz w:val="27"/>
+          <w:szCs w:val="27"/>
+          <w:lang w:eastAsia="en-IN"/>
+        </w:rPr>
+        <w:t>"VIPOTFNT":</w:t>
+      </w:r>
+    </w:p>
+    <w:p>
+      <w:pPr>
+        <w:numPr>
+          <w:ilvl w:val="0"/>
+          <w:numId w:val="1"/>
+        </w:numPr>
+        <w:pBdr>
+          <w:top w:val="single" w:sz="2" w:space="0" w:color="D9D9E3"/>
+          <w:left w:val="single" w:sz="2" w:space="5" w:color="D9D9E3"/>
+          <w:bottom w:val="single" w:sz="2" w:space="0" w:color="D9D9E3"/>
+          <w:right w:val="single" w:sz="2" w:space="0" w:color="D9D9E3"/>
+        </w:pBdr>
+        <w:shd w:val="clear" w:color="auto" w:fill="343541"/>
+        <w:spacing w:after="0" w:line="240" w:lineRule="auto"/>
+        <w:rPr>
+          <w:rFonts w:ascii="Segoe UI" w:eastAsia="Times New Roman" w:hAnsi="Segoe UI" w:cs="Segoe UI"/>
+          <w:color w:val="FFFFFF"/>
+          <w:sz w:val="27"/>
+          <w:szCs w:val="27"/>
+          <w:lang w:eastAsia="en-IN"/>
+        </w:rPr>
+      </w:pPr>
+      <w:r>
+        <w:rPr>
+          <w:rFonts w:ascii="Segoe UI" w:eastAsia="Times New Roman" w:hAnsi="Segoe UI" w:cs="Segoe UI"/>
+          <w:color w:val="FFFFFF"/>
+          <w:sz w:val="27"/>
+          <w:szCs w:val="27"/>
+          <w:lang w:eastAsia="en-IN"/>
+        </w:rPr>
+        <w:t>V (Version, 4 bits) - This field indicates the version of the IP protocol being used.</w:t>
+      </w:r>
+    </w:p>
+    <w:p>
+      <w:pPr>
+        <w:numPr>
+          <w:ilvl w:val="0"/>
+          <w:numId w:val="1"/>
+        </w:numPr>
+        <w:pBdr>
+          <w:top w:val="single" w:sz="2" w:space="0" w:color="D9D9E3"/>
+          <w:left w:val="single" w:sz="2" w:space="5" w:color="D9D9E3"/>
+          <w:bottom w:val="single" w:sz="2" w:space="0" w:color="D9D9E3"/>
+          <w:right w:val="single" w:sz="2" w:space="0" w:color="D9D9E3"/>
+        </w:pBdr>
+        <w:shd w:val="clear" w:color="auto" w:fill="343541"/>
+        <w:spacing w:after="0" w:line="240" w:lineRule="auto"/>
+        <w:rPr>
+          <w:rFonts w:ascii="Segoe UI" w:eastAsia="Times New Roman" w:hAnsi="Segoe UI" w:cs="Segoe UI"/>
+          <w:color w:val="FFFFFF"/>
+          <w:sz w:val="27"/>
+          <w:szCs w:val="27"/>
+          <w:lang w:eastAsia="en-IN"/>
+        </w:rPr>
+      </w:pPr>
+      <w:r>
+        <w:rPr>
+          <w:rFonts w:ascii="Segoe UI" w:eastAsia="Times New Roman" w:hAnsi="Segoe UI" w:cs="Segoe UI"/>
+          <w:color w:val="FFFFFF"/>
+          <w:sz w:val="27"/>
+          <w:szCs w:val="27"/>
+          <w:lang w:eastAsia="en-IN"/>
+        </w:rPr>
+        <w:lastRenderedPageBreak/>
+        <w:t>I (Internet Header Length, 4 bits) - This field indicates the length of the IP header in 32-bit words.</w:t>
+      </w:r>
+    </w:p>
+    <w:p>
+      <w:pPr>
+        <w:numPr>
+          <w:ilvl w:val="0"/>
+          <w:numId w:val="1"/>
+        </w:numPr>
+        <w:pBdr>
+          <w:top w:val="single" w:sz="2" w:space="0" w:color="D9D9E3"/>
+          <w:left w:val="single" w:sz="2" w:space="5" w:color="D9D9E3"/>
+          <w:bottom w:val="single" w:sz="2" w:space="0" w:color="D9D9E3"/>
+          <w:right w:val="single" w:sz="2" w:space="0" w:color="D9D9E3"/>
+        </w:pBdr>
+        <w:shd w:val="clear" w:color="auto" w:fill="343541"/>
+        <w:spacing w:after="0" w:line="240" w:lineRule="auto"/>
+        <w:rPr>
+          <w:rFonts w:ascii="Segoe UI" w:eastAsia="Times New Roman" w:hAnsi="Segoe UI" w:cs="Segoe UI"/>
+          <w:color w:val="FFFFFF"/>
+          <w:sz w:val="27"/>
+          <w:szCs w:val="27"/>
+          <w:lang w:eastAsia="en-IN"/>
+        </w:rPr>
+      </w:pPr>
+      <w:r>
+        <w:rPr>
+          <w:rFonts w:ascii="Segoe UI" w:eastAsia="Times New Roman" w:hAnsi="Segoe UI" w:cs="Segoe UI"/>
+          <w:color w:val="FFFFFF"/>
+          <w:sz w:val="27"/>
+          <w:szCs w:val="27"/>
+          <w:lang w:eastAsia="en-IN"/>
+        </w:rPr>
+        <w:t>P (Type of Service, 8 bits) - This field is used to indicate the Quality of Service (QoS) required for the packet.</w:t>
+      </w:r>
+    </w:p>
+    <w:p>
+      <w:pPr>
+        <w:numPr>
+          <w:ilvl w:val="0"/>
+          <w:numId w:val="1"/>
+        </w:numPr>
+        <w:pBdr>
+          <w:top w:val="single" w:sz="2" w:space="0" w:color="D9D9E3"/>
+          <w:left w:val="single" w:sz="2" w:space="5" w:color="D9D9E3"/>
+          <w:bottom w:val="single" w:sz="2" w:space="0" w:color="D9D9E3"/>
+          <w:right w:val="single" w:sz="2" w:space="0" w:color="D9D9E3"/>
+        </w:pBdr>
+        <w:shd w:val="clear" w:color="auto" w:fill="343541"/>
+        <w:spacing w:after="0" w:line="240" w:lineRule="auto"/>
+        <w:rPr>
+          <w:rFonts w:ascii="Segoe UI" w:eastAsia="Times New Roman" w:hAnsi="Segoe UI" w:cs="Segoe UI"/>
+          <w:color w:val="FFFFFF"/>
+          <w:sz w:val="27"/>
+          <w:szCs w:val="27"/>
+          <w:lang w:eastAsia="en-IN"/>
+        </w:rPr>
+      </w:pPr>
+      <w:r>
+        <w:rPr>
+          <w:rFonts w:ascii="Segoe UI" w:eastAsia="Times New Roman" w:hAnsi="Segoe UI" w:cs="Segoe UI"/>
+          <w:color w:val="FFFFFF"/>
+          <w:sz w:val="27"/>
+          <w:szCs w:val="27"/>
+          <w:lang w:eastAsia="en-IN"/>
+        </w:rPr>
+        <w:t>O (Total Length, 16 bits) - This field indicates the total length of the IP packet, including the header and data.</w:t>
+      </w:r>
+    </w:p>
+    <w:p>
+      <w:pPr>
+        <w:numPr>
+          <w:ilvl w:val="0"/>
+          <w:numId w:val="1"/>
+        </w:numPr>
+        <w:pBdr>
+          <w:top w:val="single" w:sz="2" w:space="0" w:color="D9D9E3"/>
+          <w:left w:val="single" w:sz="2" w:space="5" w:color="D9D9E3"/>
+          <w:bottom w:val="single" w:sz="2" w:space="0" w:color="D9D9E3"/>
+          <w:right w:val="single" w:sz="2" w:space="0" w:color="D9D9E3"/>
+        </w:pBdr>
+        <w:shd w:val="clear" w:color="auto" w:fill="343541"/>
+        <w:spacing w:after="0" w:line="240" w:lineRule="auto"/>
+        <w:rPr>
+          <w:rFonts w:ascii="Segoe UI" w:eastAsia="Times New Roman" w:hAnsi="Segoe UI" w:cs="Segoe UI"/>
+          <w:color w:val="FFFFFF"/>
+          <w:sz w:val="27"/>
+          <w:szCs w:val="27"/>
+          <w:lang w:eastAsia="en-IN"/>
+        </w:rPr>
+      </w:pPr>
+      <w:r>
+        <w:rPr>
+          <w:rFonts w:ascii="Segoe UI" w:eastAsia="Times New Roman" w:hAnsi="Segoe UI" w:cs="Segoe UI"/>
+          <w:color w:val="FFFFFF"/>
+          <w:sz w:val="27"/>
+          <w:szCs w:val="27"/>
+          <w:lang w:eastAsia="en-IN"/>
+        </w:rPr>
+        <w:t>T (Identification, 16 bits) - This field is used to uniquely identify the packet and reassemble the fragments.</w:t>
+      </w:r>
+    </w:p>
+    <w:p>
+      <w:pPr>
+        <w:numPr>
+          <w:ilvl w:val="0"/>
+          <w:numId w:val="1"/>
+        </w:numPr>
+        <w:pBdr>
+          <w:top w:val="single" w:sz="2" w:space="0" w:color="D9D9E3"/>
+          <w:left w:val="single" w:sz="2" w:space="5" w:color="D9D9E3"/>
+          <w:bottom w:val="single" w:sz="2" w:space="0" w:color="D9D9E3"/>
+          <w:right w:val="single" w:sz="2" w:space="0" w:color="D9D9E3"/>
+        </w:pBdr>
+        <w:shd w:val="clear" w:color="auto" w:fill="343541"/>
+        <w:spacing w:after="0" w:line="240" w:lineRule="auto"/>
+        <w:rPr>
+          <w:rFonts w:ascii="Segoe UI" w:eastAsia="Times New Roman" w:hAnsi="Segoe UI" w:cs="Segoe UI"/>
+          <w:color w:val="FFFFFF"/>
+          <w:sz w:val="27"/>
+          <w:szCs w:val="27"/>
+          <w:lang w:eastAsia="en-IN"/>
+        </w:rPr>
+      </w:pPr>
+      <w:r>
+        <w:rPr>
+          <w:rFonts w:ascii="Segoe UI" w:eastAsia="Times New Roman" w:hAnsi="Segoe UI" w:cs="Segoe UI"/>
+          <w:color w:val="FFFFFF"/>
+          <w:sz w:val="27"/>
+          <w:szCs w:val="27"/>
+          <w:lang w:eastAsia="en-IN"/>
+        </w:rPr>
+        <w:t>F (Flags, 3 bits) - This field is used to indicate the fragmentation status of the packet.</w:t>
+      </w:r>
+    </w:p>
+    <w:p>
+      <w:pPr>
+        <w:numPr>
+          <w:ilvl w:val="0"/>
+          <w:numId w:val="1"/>
+        </w:numPr>
+        <w:pBdr>
+          <w:top w:val="single" w:sz="2" w:space="0" w:color="D9D9E3"/>
+          <w:left w:val="single" w:sz="2" w:space="5" w:color="D9D9E3"/>
+          <w:bottom w:val="single" w:sz="2" w:space="0" w:color="D9D9E3"/>
+          <w:right w:val="single" w:sz="2" w:space="0" w:color="D9D9E3"/>
+        </w:pBdr>
+        <w:shd w:val="clear" w:color="auto" w:fill="343541"/>
+        <w:spacing w:after="0" w:line="240" w:lineRule="auto"/>
+        <w:rPr>
+          <w:rFonts w:ascii="Segoe UI" w:eastAsia="Times New Roman" w:hAnsi="Segoe UI" w:cs="Segoe UI"/>
+          <w:color w:val="FFFFFF"/>
+          <w:sz w:val="27"/>
+          <w:szCs w:val="27"/>
+          <w:lang w:eastAsia="en-IN"/>
+        </w:rPr>
+      </w:pPr>
+      <w:r>
+        <w:rPr>
+          <w:rFonts w:ascii="Segoe UI" w:eastAsia="Times New Roman" w:hAnsi="Segoe UI" w:cs="Segoe UI"/>
+          <w:color w:val="FFFFFF"/>
+          <w:sz w:val="27"/>
+          <w:szCs w:val="27"/>
+          <w:lang w:eastAsia="en-IN"/>
+        </w:rPr>
+        <w:t>N (Fragment Offset, 13 bits) - This field indicates the offset of the packet fragment in the original packet.</w:t>
+      </w:r>
+    </w:p>
+    <w:p>
+      <w:pPr>
+        <w:numPr>
+          <w:ilvl w:val="0"/>
+          <w:numId w:val="1"/>
+        </w:numPr>
+        <w:pBdr>
+          <w:top w:val="single" w:sz="2" w:space="0" w:color="D9D9E3"/>
+          <w:left w:val="single" w:sz="2" w:space="5" w:color="D9D9E3"/>
+          <w:bottom w:val="single" w:sz="2" w:space="0" w:color="D9D9E3"/>
+          <w:right w:val="single" w:sz="2" w:space="0" w:color="D9D9E3"/>
+        </w:pBdr>
+        <w:shd w:val="clear" w:color="auto" w:fill="343541"/>
+        <w:spacing w:after="0" w:line="240" w:lineRule="auto"/>
+        <w:rPr>
+          <w:rFonts w:ascii="Segoe UI" w:eastAsia="Times New Roman" w:hAnsi="Segoe UI" w:cs="Segoe UI"/>
+          <w:color w:val="FFFFFF"/>
+          <w:sz w:val="27"/>
+          <w:szCs w:val="27"/>
+          <w:lang w:eastAsia="en-IN"/>
+        </w:rPr>
+      </w:pPr>
+      <w:r>
+        <w:rPr>
+          <w:rFonts w:ascii="Segoe UI" w:eastAsia="Times New Roman" w:hAnsi="Segoe UI" w:cs="Segoe UI"/>
+          <w:color w:val="FFFFFF"/>
+          <w:sz w:val="27"/>
+          <w:szCs w:val="27"/>
+          <w:lang w:eastAsia="en-IN"/>
+        </w:rPr>
+        <w:t>T (Time to Live, 8 bits) - This field is used to limit the lifetime of the packet, so it doesn't loop indefinitely.</w:t>
+      </w:r>
+    </w:p>
+    <w:p>
+      <w:pPr>
+        <w:pBdr>
+          <w:top w:val="single" w:sz="2" w:space="0" w:color="D9D9E3"/>
+          <w:left w:val="single" w:sz="2" w:space="0" w:color="D9D9E3"/>
+          <w:bottom w:val="single" w:sz="2" w:space="0" w:color="D9D9E3"/>
+          <w:right w:val="single" w:sz="2" w:space="0" w:color="D9D9E3"/>
+        </w:pBdr>
+        <w:shd w:val="clear" w:color="auto" w:fill="343541"/>
+        <w:spacing w:before="300" w:after="300" w:line="240" w:lineRule="auto"/>
+        <w:rPr>
+          <w:rFonts w:ascii="Segoe UI" w:eastAsia="Times New Roman" w:hAnsi="Segoe UI" w:cs="Segoe UI"/>
+          <w:color w:val="FFFFFF"/>
+          <w:sz w:val="27"/>
+          <w:szCs w:val="27"/>
+          <w:lang w:eastAsia="en-IN"/>
+        </w:rPr>
+      </w:pPr>
+      <w:r>
+        <w:rPr>
+          <w:rFonts w:ascii="Segoe UI" w:eastAsia="Times New Roman" w:hAnsi="Segoe UI" w:cs="Segoe UI"/>
+          <w:color w:val="FFFFFF"/>
+          <w:sz w:val="27"/>
+          <w:szCs w:val="27"/>
+          <w:lang w:eastAsia="en-IN"/>
+        </w:rPr>
+        <w:t>Here are a few ways to remember the sizes of the fields:</w:t>
+      </w:r>
+    </w:p>
+    <w:p>
+      <w:pPr>
+        <w:numPr>
+          <w:ilvl w:val="0"/>
+          <w:numId w:val="2"/>
+        </w:numPr>
+        <w:pBdr>
+          <w:top w:val="single" w:sz="2" w:space="0" w:color="D9D9E3"/>
+          <w:left w:val="single" w:sz="2" w:space="5" w:color="D9D9E3"/>
+          <w:bottom w:val="single" w:sz="2" w:space="0" w:color="D9D9E3"/>
+          <w:right w:val="single" w:sz="2" w:space="0" w:color="D9D9E3"/>
+        </w:pBdr>
+        <w:shd w:val="clear" w:color="auto" w:fill="343541"/>
+        <w:spacing w:after="0" w:line="240" w:lineRule="auto"/>
+        <w:rPr>
+          <w:rFonts w:ascii="Segoe UI" w:eastAsia="Times New Roman" w:hAnsi="Segoe UI" w:cs="Segoe UI"/>
+          <w:color w:val="FFFFFF"/>
+          <w:sz w:val="27"/>
+          <w:szCs w:val="27"/>
+          <w:lang w:eastAsia="en-IN"/>
+        </w:rPr>
+      </w:pPr>
+      <w:r>
+        <w:rPr>
+          <w:rFonts w:ascii="Segoe UI" w:eastAsia="Times New Roman" w:hAnsi="Segoe UI" w:cs="Segoe UI"/>
+          <w:color w:val="FFFFFF"/>
+          <w:sz w:val="27"/>
+          <w:szCs w:val="27"/>
+          <w:lang w:eastAsia="en-IN"/>
+        </w:rPr>
+        <w:t>The first three fields (V, I, P) combined make up a byte (4+4+8 = 16 bits)</w:t>
+      </w:r>
+    </w:p>
+    <w:p>
+      <w:pPr>
+        <w:numPr>
+          <w:ilvl w:val="0"/>
+          <w:numId w:val="2"/>
+        </w:numPr>
+        <w:pBdr>
+          <w:top w:val="single" w:sz="2" w:space="0" w:color="D9D9E3"/>
+          <w:left w:val="single" w:sz="2" w:space="5" w:color="D9D9E3"/>
+          <w:bottom w:val="single" w:sz="2" w:space="0" w:color="D9D9E3"/>
+          <w:right w:val="single" w:sz="2" w:space="0" w:color="D9D9E3"/>
+        </w:pBdr>
+        <w:shd w:val="clear" w:color="auto" w:fill="343541"/>
+        <w:spacing w:after="0" w:line="240" w:lineRule="auto"/>
+        <w:rPr>
+          <w:rFonts w:ascii="Segoe UI" w:eastAsia="Times New Roman" w:hAnsi="Segoe UI" w:cs="Segoe UI"/>
+          <w:color w:val="FFFFFF"/>
+          <w:sz w:val="27"/>
+          <w:szCs w:val="27"/>
+          <w:lang w:eastAsia="en-IN"/>
+        </w:rPr>
+      </w:pPr>
+      <w:r>
+        <w:rPr>
+          <w:rFonts w:ascii="Segoe UI" w:eastAsia="Times New Roman" w:hAnsi="Segoe UI" w:cs="Segoe UI"/>
+          <w:color w:val="FFFFFF"/>
+          <w:sz w:val="27"/>
+          <w:szCs w:val="27"/>
+          <w:lang w:eastAsia="en-IN"/>
+        </w:rPr>
+        <w:t>The next two fields (O, T) combined make up two bytes (16+16 = 32 bits)</w:t>
+      </w:r>
+    </w:p>
+    <w:p>
+      <w:pPr>
+        <w:numPr>
+          <w:ilvl w:val="0"/>
+          <w:numId w:val="2"/>
+        </w:numPr>
+        <w:pBdr>
+          <w:top w:val="single" w:sz="2" w:space="0" w:color="D9D9E3"/>
+          <w:left w:val="single" w:sz="2" w:space="5" w:color="D9D9E3"/>
+          <w:bottom w:val="single" w:sz="2" w:space="0" w:color="D9D9E3"/>
+          <w:right w:val="single" w:sz="2" w:space="0" w:color="D9D9E3"/>
+        </w:pBdr>
+        <w:shd w:val="clear" w:color="auto" w:fill="343541"/>
+        <w:spacing w:after="0" w:line="240" w:lineRule="auto"/>
+        <w:rPr>
+          <w:rFonts w:ascii="Segoe UI" w:eastAsia="Times New Roman" w:hAnsi="Segoe UI" w:cs="Segoe UI"/>
+          <w:color w:val="FFFFFF"/>
+          <w:sz w:val="27"/>
+          <w:szCs w:val="27"/>
+          <w:lang w:eastAsia="en-IN"/>
+        </w:rPr>
+      </w:pPr>
+      <w:r>
+        <w:rPr>
+          <w:rFonts w:ascii="Segoe UI" w:eastAsia="Times New Roman" w:hAnsi="Segoe UI" w:cs="Segoe UI"/>
+          <w:color w:val="FFFFFF"/>
+          <w:sz w:val="27"/>
+          <w:szCs w:val="27"/>
+          <w:lang w:eastAsia="en-IN"/>
+        </w:rPr>
+        <w:t>The next two fields (F, N) combined make up two bytes (3+13 = 16 bits)</w:t>
+      </w:r>
+    </w:p>
+    <w:p>
+      <w:pPr>
+        <w:numPr>
+          <w:ilvl w:val="0"/>
+          <w:numId w:val="2"/>
+        </w:numPr>
+        <w:pBdr>
+          <w:top w:val="single" w:sz="2" w:space="0" w:color="D9D9E3"/>
+          <w:left w:val="single" w:sz="2" w:space="5" w:color="D9D9E3"/>
+          <w:bottom w:val="single" w:sz="2" w:space="0" w:color="D9D9E3"/>
+          <w:right w:val="single" w:sz="2" w:space="0" w:color="D9D9E3"/>
+        </w:pBdr>
+        <w:shd w:val="clear" w:color="auto" w:fill="343541"/>
+        <w:spacing w:after="0" w:line="240" w:lineRule="auto"/>
+        <w:rPr>
+          <w:rFonts w:ascii="Segoe UI" w:eastAsia="Times New Roman" w:hAnsi="Segoe UI" w:cs="Segoe UI"/>
+          <w:color w:val="FFFFFF"/>
+          <w:sz w:val="27"/>
+          <w:szCs w:val="27"/>
+          <w:lang w:eastAsia="en-IN"/>
+        </w:rPr>
+      </w:pPr>
+      <w:r>
+        <w:rPr>
+          <w:rFonts w:ascii="Segoe UI" w:eastAsia="Times New Roman" w:hAnsi="Segoe UI" w:cs="Segoe UI"/>
+          <w:color w:val="FFFFFF"/>
+          <w:sz w:val="27"/>
+          <w:szCs w:val="27"/>
+          <w:lang w:eastAsia="en-IN"/>
+        </w:rPr>
+        <w:t>The last field (T) is one byte (8 bits)</w:t>
+      </w:r>
+    </w:p>
+    <w:p>
+      <w:pPr>
+        <w:numPr>
+          <w:ilvl w:val="0"/>
+          <w:numId w:val="2"/>
+        </w:numPr>
+        <w:pBdr>
+          <w:top w:val="single" w:sz="2" w:space="0" w:color="D9D9E3"/>
+          <w:left w:val="single" w:sz="2" w:space="5" w:color="D9D9E3"/>
+          <w:bottom w:val="single" w:sz="2" w:space="0" w:color="D9D9E3"/>
+          <w:right w:val="single" w:sz="2" w:space="0" w:color="D9D9E3"/>
+        </w:pBdr>
+        <w:shd w:val="clear" w:color="auto" w:fill="343541"/>
+        <w:spacing w:after="0" w:line="240" w:lineRule="auto"/>
+        <w:rPr>
+          <w:rFonts w:ascii="Segoe UI" w:eastAsia="Times New Roman" w:hAnsi="Segoe UI" w:cs="Segoe UI"/>
+          <w:color w:val="FFFFFF"/>
+          <w:sz w:val="27"/>
+          <w:szCs w:val="27"/>
+          <w:lang w:eastAsia="en-IN"/>
+        </w:rPr>
+      </w:pPr>
+      <w:r>
+        <w:rPr>
+          <w:rFonts w:ascii="Segoe UI" w:eastAsia="Times New Roman" w:hAnsi="Segoe UI" w:cs="Segoe UI"/>
+          <w:color w:val="FFFFFF"/>
+          <w:sz w:val="27"/>
+          <w:szCs w:val="27"/>
+          <w:lang w:eastAsia="en-IN"/>
+        </w:rPr>
+        <w:t>You can also try to remember them as they are grouped in the mnemonic.</w:t>
+      </w:r>
+    </w:p>
+    <w:p>
+      <w:pPr>
+        <w:pBdr>
+          <w:top w:val="single" w:sz="2" w:space="0" w:color="D9D9E3"/>
+          <w:left w:val="single" w:sz="2" w:space="0" w:color="D9D9E3"/>
+          <w:bottom w:val="single" w:sz="2" w:space="0" w:color="D9D9E3"/>
+          <w:right w:val="single" w:sz="2" w:space="0" w:color="D9D9E3"/>
+        </w:pBdr>
+        <w:shd w:val="clear" w:color="auto" w:fill="343541"/>
+        <w:spacing w:before="300" w:after="100" w:line="240" w:lineRule="auto"/>
+        <w:rPr>
+          <w:rFonts w:ascii="Segoe UI" w:eastAsia="Times New Roman" w:hAnsi="Segoe UI" w:cs="Segoe UI"/>
+          <w:color w:val="FFFFFF"/>
+          <w:sz w:val="27"/>
+          <w:szCs w:val="27"/>
+          <w:lang w:eastAsia="en-IN"/>
+        </w:rPr>
+      </w:pPr>
+      <w:r>
+        <w:rPr>
+          <w:rFonts w:ascii="Segoe UI" w:eastAsia="Times New Roman" w:hAnsi="Segoe UI" w:cs="Segoe UI"/>
+          <w:color w:val="FFFFFF"/>
+          <w:sz w:val="27"/>
+          <w:szCs w:val="27"/>
+          <w:lang w:eastAsia="en-IN"/>
+        </w:rPr>
+        <w:t>Hope this helps!</w:t>
+      </w:r>
+    </w:p>
+    <w:p>
+      <w:pPr>
+        <w:shd w:val="clear" w:color="auto" w:fill="343541"/>
+        <w:spacing w:after="0" w:line="240" w:lineRule="auto"/>
+        <w:rPr>
+          <w:rFonts w:ascii="Segoe UI" w:eastAsia="Times New Roman" w:hAnsi="Segoe UI" w:cs="Segoe UI"/>
+          <w:color w:val="FFFFFF"/>
+          <w:sz w:val="27"/>
+          <w:szCs w:val="27"/>
+          <w:lang w:eastAsia="en-IN"/>
+        </w:rPr>
+      </w:pPr>
+      <w:r>
+        <w:rPr>
+          <w:rFonts w:ascii="Segoe UI" w:eastAsia="Times New Roman" w:hAnsi="Segoe UI" w:cs="Segoe UI"/>
+          <w:noProof/>
+          <w:color w:val="FFFFFF"/>
+          <w:sz w:val="27"/>
+          <w:szCs w:val="27"/>
+          <w:bdr w:val="none" w:sz="0" w:space="0" w:color="auto" w:frame="1"/>
+          <w:lang w:eastAsia="en-IN"/>
+        </w:rPr>
+        <mc:AlternateContent>
+          <mc:Choice Requires="wps">
+            <w:drawing>
+              <wp:inline distT="0" distB="0" distL="0" distR="0" wp14:anchorId="799A58FC" wp14:editId="64011EA8">
+                <wp:extent cx="304800" cy="304800"/>
+                <wp:effectExtent l="0" t="0" r="0" b="0"/>
+                <wp:docPr id="3" name="Rectangle 3"/>
+                <wp:cNvGraphicFramePr>
+                  <a:graphicFrameLocks xmlns:a="http://schemas.openxmlformats.org/drawingml/2006/main" noChangeAspect="1"/>
+                </wp:cNvGraphicFramePr>
+                <a:graphic xmlns:a="http://schemas.openxmlformats.org/drawingml/2006/main">
+                  <a:graphicData uri="http://schemas.microsoft.com/office/word/2010/wordprocessingShape">
+                    <wps:wsp>
+                      <wps:cNvSpPr>
+                        <a:spLocks noChangeAspect="1" noChangeArrowheads="1"/>
+                      </wps:cNvSpPr>
+                      <wps:spPr bwMode="auto">
+                        <a:xfrm>
+                          <a:off x="0" y="0"/>
+                          <a:ext cx="304800" cy="304800"/>
+                        </a:xfrm>
+                        <a:prstGeom prst="rect">
+                          <a:avLst/>
+                        </a:prstGeom>
+                        <a:noFill/>
+                        <a:ln>
+                          <a:noFill/>
+                        </a:ln>
+                        <a:extLst>
+                          <a:ext uri="{909E8E84-426E-40DD-AFC4-6F175D3DCCD1}">
+                            <a14:hiddenFill xmlns:a14="http://schemas.microsoft.com/office/drawing/2010/main">
+                              <a:solidFill>
+                                <a:srgbClr val="FFFFFF"/>
+                              </a:solidFill>
+                            </a14:hiddenFill>
+                          </a:ext>
+                          <a:ext uri="{91240B29-F687-4F45-9708-019B960494DF}">
+                            <a14:hiddenLine xmlns:a14="http://schemas.microsoft.com/office/drawing/2010/main" w="9525">
+                              <a:solidFill>
+                                <a:srgbClr val="000000"/>
+                              </a:solidFill>
+                              <a:miter lim="800000"/>
+                              <a:headEnd/>
+                              <a:tailEnd/>
+                            </a14:hiddenLine>
+                          </a:ext>
+                        </a:extLst>
+                      </wps:spPr>
+                      <wps:bodyPr rot="0" vert="horz" wrap="square" lIns="91440" tIns="45720" rIns="91440" bIns="45720" anchor="t" anchorCtr="0" upright="1">
+                        <a:noAutofit/>
+                      </wps:bodyPr>
+                    </wps:wsp>
+                  </a:graphicData>
+                </a:graphic>
+              </wp:inline>
+            </w:drawing>
+          </mc:Choice>
+          <mc:Fallback>
+            <w:pict>
+              <v:rect w14:anchorId="38E887D7" id="Rectangle 3" o:spid="_x0000_s1026" style="width:24pt;height:24pt;visibility:visible;mso-wrap-style:square;mso-left-percent:-10001;mso-top-percent:-10001;mso-position-horizontal:absolute;mso-position-horizontal-relative:char;mso-position-vertical:absolute;mso-position-vertical-relative:line;mso-left-percent:-10001;mso-top-percent:-10001;v-text-anchor:top" o:gfxdata="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" filled="f" stroked="f">
+                <o:lock v:ext="edit" aspectratio="t"/>
+                <w10:anchorlock/>
+              </v:rect>
+            </w:pict>
+          </mc:Fallback>
+        </mc:AlternateContent>
+      </w:r>
+      <w:r>
+        <w:rPr>
+          <w:rFonts w:ascii="Segoe UI" w:eastAsia="Times New Roman" w:hAnsi="Segoe UI" w:cs="Segoe UI"/>
+          <w:noProof/>
+          <w:color w:val="FFFFFF"/>
+          <w:sz w:val="27"/>
+          <w:szCs w:val="27"/>
+          <w:bdr w:val="none" w:sz="0" w:space="0" w:color="auto" w:frame="1"/>
+          <w:lang w:eastAsia="en-IN"/>
+        </w:rPr>
+        <mc:AlternateContent>
+          <mc:Choice Requires="wps">
+            <w:drawing>
+              <wp:inline distT="0" distB="0" distL="0" distR="0" wp14:anchorId="3154B0D0" wp14:editId="34D59AFA">
+                <wp:extent cx="304800" cy="304800"/>
+                <wp:effectExtent l="0" t="0" r="0" b="0"/>
+                <wp:docPr id="2" name="Rectangle 2" descr="abhrajyoti00@gmail.com"/>
+                <wp:cNvGraphicFramePr>
+                  <a:graphicFrameLocks xmlns:a="http://schemas.openxmlformats.org/drawingml/2006/main" noChangeAspect="1"/>
+                </wp:cNvGraphicFramePr>
+                <a:graphic xmlns:a="http://schemas.openxmlformats.org/drawingml/2006/main">
+                  <a:graphicData uri="http://schemas.microsoft.com/office/word/2010/wordprocessingShape">
+                    <wps:wsp>
+                      <wps:cNvSpPr>
+                        <a:spLocks noChangeAspect="1" noChangeArrowheads="1"/>
+                      </wps:cNvSpPr>
+                      <wps:spPr bwMode="auto">
+                        <a:xfrm>
+                          <a:off x="0" y="0"/>
+                          <a:ext cx="304800" cy="304800"/>
+                        </a:xfrm>
+                        <a:prstGeom prst="rect">
+                          <a:avLst/>
+                        </a:prstGeom>
+                        <a:noFill/>
+                        <a:ln>
+                          <a:noFill/>
+                        </a:ln>
+                        <a:extLst>
+                          <a:ext uri="{909E8E84-426E-40DD-AFC4-6F175D3DCCD1}">
+                            <a14:hiddenFill xmlns:a14="http://schemas.microsoft.com/office/drawing/2010/main">
+                              <a:solidFill>
+                                <a:srgbClr val="FFFFFF"/>
+                              </a:solidFill>
+                            </a14:hiddenFill>
+                          </a:ext>
+                          <a:ext uri="{91240B29-F687-4F45-9708-019B960494DF}">
+                            <a14:hiddenLine xmlns:a14="http://schemas.microsoft.com/office/drawing/2010/main" w="9525">
+                              <a:solidFill>
+                                <a:srgbClr val="000000"/>
+                              </a:solidFill>
+                              <a:miter lim="800000"/>
+                              <a:headEnd/>
+                              <a:tailEnd/>
+                            </a14:hiddenLine>
+                          </a:ext>
+                        </a:extLst>
+                      </wps:spPr>
+                      <wps:bodyPr rot="0" vert="horz" wrap="square" lIns="91440" tIns="45720" rIns="91440" bIns="45720" anchor="t" anchorCtr="0" upright="1">
+                        <a:noAutofit/>
+                      </wps:bodyPr>
+                    </wps:wsp>
+                  </a:graphicData>
+                </a:graphic>
+              </wp:inline>
+            </w:drawing>
+          </mc:Choice>
+          <mc:Fallback>
+            <w:pict>
+              <v:rect w14:anchorId="5F3A9A2D" id="Rectangle 2" o:spid="_x0000_s1026" alt="abhrajyoti00@gmail.com" style="width:24pt;height:24pt;visibility:visible;mso-wrap-style:square;mso-left-percent:-10001;mso-top-percent:-10001;mso-position-horizontal:absolute;mso-position-horizontal-relative:char;mso-position-vertical:absolute;mso-position-vertical-relative:line;mso-left-percent:-10001;mso-top-percent:-10001;v-text-anchor:top" o:gfxdata="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" filled="f" stroked="f">
+                <o:lock v:ext="edit" aspectratio="t"/>
+                <w10:anchorlock/>
+              </v:rect>
+            </w:pict>
+          </mc:Fallback>
+        </mc:AlternateContent>
+      </w:r>
+    </w:p>
+    <w:p>
+      <w:pPr>
+        <w:shd w:val="clear" w:color="auto" w:fill="343541"/>
+        <w:spacing w:after="100" w:line="240" w:lineRule="auto"/>
+        <w:rPr>
+          <w:rFonts w:ascii="Segoe UI" w:eastAsia="Times New Roman" w:hAnsi="Segoe UI" w:cs="Segoe UI"/>
+          <w:color w:val="FFFFFF"/>
+          <w:sz w:val="27"/>
+          <w:szCs w:val="27"/>
+          <w:lang w:eastAsia="en-IN"/>
+        </w:rPr>
+      </w:pPr>
+      <w:r>
+        <w:rPr>
+          <w:rFonts w:ascii="Segoe UI" w:eastAsia="Times New Roman" w:hAnsi="Segoe UI" w:cs="Segoe UI"/>
+          <w:color w:val="FFFFFF"/>
+          <w:sz w:val="27"/>
+          <w:szCs w:val="27"/>
+          <w:lang w:eastAsia="en-IN"/>
+        </w:rPr>
+        <w:t>Any trick to remember "VIPOTFNT"?</w:t>
+      </w:r>
+    </w:p>
+    <w:p>
+      <w:pPr>
+        <w:pBdr>
+          <w:top w:val="single" w:sz="2" w:space="0" w:color="D9D9E3"/>
+          <w:left w:val="single" w:sz="2" w:space="0" w:color="D9D9E3"/>
+          <w:bottom w:val="single" w:sz="2" w:space="0" w:color="D9D9E3"/>
+          <w:right w:val="single" w:sz="2" w:space="0" w:color="D9D9E3"/>
+        </w:pBdr>
+        <w:shd w:val="clear" w:color="auto" w:fill="343541"/>
+        <w:spacing w:after="300" w:line="240" w:lineRule="auto"/>
+        <w:rPr>
+          <w:rFonts w:ascii="Segoe UI" w:eastAsia="Times New Roman" w:hAnsi="Segoe UI" w:cs="Segoe UI"/>
+          <w:color w:val="FFFFFF"/>
+          <w:sz w:val="27"/>
+          <w:szCs w:val="27"/>
+          <w:lang w:eastAsia="en-IN"/>
+        </w:rPr>
+      </w:pPr>
+      <w:r>
+        <w:rPr>
+          <w:rFonts w:ascii="Segoe UI" w:eastAsia="Times New Roman" w:hAnsi="Segoe UI" w:cs="Segoe UI"/>
+          <w:color w:val="FFFFFF"/>
+          <w:sz w:val="27"/>
+          <w:szCs w:val="27"/>
+          <w:lang w:eastAsia="en-IN"/>
+        </w:rPr>
+        <w:t>Here are a few tricks to help you remember the mnemonic "VIPOTFNT":</w:t>
+      </w:r>
+    </w:p>
+    <w:p>
+      <w:pPr>
+        <w:numPr>
+          <w:ilvl w:val="0"/>
+          <w:numId w:val="3"/>
+        </w:numPr>
+        <w:pBdr>
+          <w:top w:val="single" w:sz="2" w:space="0" w:color="D9D9E3"/>
+          <w:left w:val="single" w:sz="2" w:space="5" w:color="D9D9E3"/>
+          <w:bottom w:val="single" w:sz="2" w:space="0" w:color="D9D9E3"/>
+          <w:right w:val="single" w:sz="2" w:space="0" w:color="D9D9E3"/>
+        </w:pBdr>
+        <w:shd w:val="clear" w:color="auto" w:fill="343541"/>
+        <w:spacing w:after="0" w:line="240" w:lineRule="auto"/>
+        <w:rPr>
+          <w:rFonts w:ascii="Segoe UI" w:eastAsia="Times New Roman" w:hAnsi="Segoe UI" w:cs="Segoe UI"/>
+          <w:color w:val="FFFFFF"/>
+          <w:sz w:val="27"/>
+          <w:szCs w:val="27"/>
+          <w:lang w:eastAsia="en-IN"/>
+        </w:rPr>
+      </w:pPr>
+      <w:r>
+        <w:rPr>
+          <w:rFonts w:ascii="Segoe UI" w:eastAsia="Times New Roman" w:hAnsi="Segoe UI" w:cs="Segoe UI"/>
+          <w:color w:val="FFFFFF"/>
+          <w:sz w:val="27"/>
+          <w:szCs w:val="27"/>
+          <w:lang w:eastAsia="en-IN"/>
+        </w:rPr>
+        <w:t>Break it down into smaller chunks: "VIP" and "OTFNT". Focus on memorizing one chunk at a time and then combining them.</w:t>
+      </w:r>
+    </w:p>
+    <w:p>
+      <w:pPr>
+        <w:numPr>
+          <w:ilvl w:val="0"/>
+          <w:numId w:val="3"/>
+        </w:numPr>
+        <w:pBdr>
+          <w:top w:val="single" w:sz="2" w:space="0" w:color="D9D9E3"/>
+          <w:left w:val="single" w:sz="2" w:space="5" w:color="D9D9E3"/>
+          <w:bottom w:val="single" w:sz="2" w:space="0" w:color="D9D9E3"/>
+          <w:right w:val="single" w:sz="2" w:space="0" w:color="D9D9E3"/>
+        </w:pBdr>
+        <w:shd w:val="clear" w:color="auto" w:fill="343541"/>
+        <w:spacing w:after="0" w:line="240" w:lineRule="auto"/>
+        <w:rPr>
+          <w:rFonts w:ascii="Segoe UI" w:eastAsia="Times New Roman" w:hAnsi="Segoe UI" w:cs="Segoe UI"/>
+          <w:color w:val="FFFFFF"/>
+          <w:sz w:val="27"/>
+          <w:szCs w:val="27"/>
+          <w:lang w:eastAsia="en-IN"/>
+        </w:rPr>
+      </w:pPr>
+      <w:r>
+        <w:rPr>
+          <w:rFonts w:ascii="Segoe UI" w:eastAsia="Times New Roman" w:hAnsi="Segoe UI" w:cs="Segoe UI"/>
+          <w:color w:val="FFFFFF"/>
+          <w:sz w:val="27"/>
+          <w:szCs w:val="27"/>
+          <w:lang w:eastAsia="en-IN"/>
+        </w:rPr>
+        <w:t>Try to associate each letter with a keyword that reminds you of the field it represents. For example, you could associate "V" with "version", "I" with "header length", "P" with "QoS" and so on.</w:t>
+      </w:r>
+    </w:p>
+    <w:p>
+      <w:pPr>
+        <w:numPr>
+          <w:ilvl w:val="0"/>
+          <w:numId w:val="3"/>
+        </w:numPr>
+        <w:pBdr>
+          <w:top w:val="single" w:sz="2" w:space="0" w:color="D9D9E3"/>
+          <w:left w:val="single" w:sz="2" w:space="5" w:color="D9D9E3"/>
+          <w:bottom w:val="single" w:sz="2" w:space="0" w:color="D9D9E3"/>
+          <w:right w:val="single" w:sz="2" w:space="0" w:color="D9D9E3"/>
+        </w:pBdr>
+        <w:shd w:val="clear" w:color="auto" w:fill="343541"/>
+        <w:spacing w:after="0" w:line="240" w:lineRule="auto"/>
+        <w:rPr>
+          <w:rFonts w:ascii="Segoe UI" w:eastAsia="Times New Roman" w:hAnsi="Segoe UI" w:cs="Segoe UI"/>
+          <w:color w:val="FFFFFF"/>
+          <w:sz w:val="27"/>
+          <w:szCs w:val="27"/>
+          <w:lang w:eastAsia="en-IN"/>
+        </w:rPr>
+      </w:pPr>
+      <w:r>
+        <w:rPr>
+          <w:rFonts w:ascii="Segoe UI" w:eastAsia="Times New Roman" w:hAnsi="Segoe UI" w:cs="Segoe UI"/>
+          <w:color w:val="FFFFFF"/>
+          <w:sz w:val="27"/>
+          <w:szCs w:val="27"/>
+          <w:lang w:eastAsia="en-IN"/>
+        </w:rPr>
+        <w:lastRenderedPageBreak/>
+        <w:t>Create a mental image to help you visualize the fields in the IP header. For example, you could imagine a VIP (very important person) entering a building with different levels of security (Type of Service) and the total length of the building as the overall length of the packet.</w:t>
+      </w:r>
+    </w:p>
+    <w:p>
+      <w:pPr>
+        <w:numPr>
+          <w:ilvl w:val="0"/>
+          <w:numId w:val="3"/>
+        </w:numPr>
+        <w:pBdr>
+          <w:top w:val="single" w:sz="2" w:space="0" w:color="D9D9E3"/>
+          <w:left w:val="single" w:sz="2" w:space="5" w:color="D9D9E3"/>
+          <w:bottom w:val="single" w:sz="2" w:space="0" w:color="D9D9E3"/>
+          <w:right w:val="single" w:sz="2" w:space="0" w:color="D9D9E3"/>
+        </w:pBdr>
+        <w:shd w:val="clear" w:color="auto" w:fill="343541"/>
+        <w:spacing w:after="0" w:line="240" w:lineRule="auto"/>
+        <w:rPr>
+          <w:rFonts w:ascii="Segoe UI" w:eastAsia="Times New Roman" w:hAnsi="Segoe UI" w:cs="Segoe UI"/>
+          <w:color w:val="FFFFFF"/>
+          <w:sz w:val="27"/>
+          <w:szCs w:val="27"/>
+          <w:lang w:eastAsia="en-IN"/>
+        </w:rPr>
+      </w:pPr>
+      <w:r>
+        <w:rPr>
+          <w:rFonts w:ascii="Segoe UI" w:eastAsia="Times New Roman" w:hAnsi="Segoe UI" w:cs="Segoe UI"/>
+          <w:color w:val="FFFFFF"/>
+          <w:sz w:val="27"/>
+          <w:szCs w:val="27"/>
+          <w:lang w:eastAsia="en-IN"/>
+        </w:rPr>
+        <w:t xml:space="preserve">Try to relate the mnemonic to something you already know or something you encounter regularly. For example, if you remember the mnemonic "VIPOTFNT" as VIP standing for "very important packet" and TFTN as "Time to </w:t>
+      </w:r>
+      <w:proofErr w:type="gramStart"/>
+      <w:r>
+        <w:rPr>
+          <w:rFonts w:ascii="Segoe UI" w:eastAsia="Times New Roman" w:hAnsi="Segoe UI" w:cs="Segoe UI"/>
+          <w:color w:val="FFFFFF"/>
+          <w:sz w:val="27"/>
+          <w:szCs w:val="27"/>
+          <w:lang w:eastAsia="en-IN"/>
+        </w:rPr>
+        <w:t>live ,</w:t>
+      </w:r>
+      <w:proofErr w:type="gramEnd"/>
+      <w:r>
+        <w:rPr>
+          <w:rFonts w:ascii="Segoe UI" w:eastAsia="Times New Roman" w:hAnsi="Segoe UI" w:cs="Segoe UI"/>
+          <w:color w:val="FFFFFF"/>
+          <w:sz w:val="27"/>
+          <w:szCs w:val="27"/>
+          <w:lang w:eastAsia="en-IN"/>
+        </w:rPr>
+        <w:t xml:space="preserve"> Fragment offset, Type, and Next Protocol"</w:t>
+      </w:r>
+    </w:p>
+    <w:p>
+      <w:pPr>
+        <w:numPr>
+          <w:ilvl w:val="0"/>
+          <w:numId w:val="3"/>
+        </w:numPr>
+        <w:pBdr>
+          <w:top w:val="single" w:sz="2" w:space="0" w:color="D9D9E3"/>
+          <w:left w:val="single" w:sz="2" w:space="5" w:color="D9D9E3"/>
+          <w:bottom w:val="single" w:sz="2" w:space="0" w:color="D9D9E3"/>
+          <w:right w:val="single" w:sz="2" w:space="0" w:color="D9D9E3"/>
+        </w:pBdr>
+        <w:shd w:val="clear" w:color="auto" w:fill="343541"/>
+        <w:spacing w:after="0" w:line="240" w:lineRule="auto"/>
+        <w:rPr>
+          <w:rFonts w:ascii="Segoe UI" w:eastAsia="Times New Roman" w:hAnsi="Segoe UI" w:cs="Segoe UI"/>
+          <w:color w:val="FFFFFF"/>
+          <w:sz w:val="27"/>
+          <w:szCs w:val="27"/>
+          <w:lang w:eastAsia="en-IN"/>
+        </w:rPr>
+      </w:pPr>
+      <w:r>
+        <w:rPr>
+          <w:rFonts w:ascii="Segoe UI" w:eastAsia="Times New Roman" w:hAnsi="Segoe UI" w:cs="Segoe UI"/>
+          <w:color w:val="FFFFFF"/>
+          <w:sz w:val="27"/>
+          <w:szCs w:val="27"/>
+          <w:lang w:eastAsia="en-IN"/>
+        </w:rPr>
+        <w:t>Repeat the mnemonic several times until you are able to recall it easily. Practice makes perfect!</w:t>
+      </w:r>
+    </w:p>
+    <w:p>
+      <w:pPr>
+        <w:pBdr>
+          <w:top w:val="single" w:sz="2" w:space="0" w:color="D9D9E3"/>
+          <w:left w:val="single" w:sz="2" w:space="0" w:color="D9D9E3"/>
+          <w:bottom w:val="single" w:sz="2" w:space="0" w:color="D9D9E3"/>
+          <w:right w:val="single" w:sz="2" w:space="0" w:color="D9D9E3"/>
+        </w:pBdr>
+        <w:shd w:val="clear" w:color="auto" w:fill="343541"/>
+        <w:spacing w:before="300" w:after="100" w:line="240" w:lineRule="auto"/>
+        <w:rPr>
+          <w:rFonts w:ascii="Segoe UI" w:eastAsia="Times New Roman" w:hAnsi="Segoe UI" w:cs="Segoe UI"/>
+          <w:color w:val="FFFFFF"/>
+          <w:sz w:val="27"/>
+          <w:szCs w:val="27"/>
+          <w:lang w:eastAsia="en-IN"/>
+        </w:rPr>
+      </w:pPr>
+      <w:r>
+        <w:rPr>
+          <w:rFonts w:ascii="Segoe UI" w:eastAsia="Times New Roman" w:hAnsi="Segoe UI" w:cs="Segoe UI"/>
+          <w:color w:val="FFFFFF"/>
+          <w:sz w:val="27"/>
+          <w:szCs w:val="27"/>
+          <w:lang w:eastAsia="en-IN"/>
+        </w:rPr>
+        <w:t>Remember that it might take some time to memorize the mnemonic, but with some practice, it will become second nature.</w:t>
+      </w:r>
+    </w:p>
+    <w:p>
+      <w:pPr>
+        <w:pBdr>
+          <w:bottom w:val="single" w:sz="6" w:space="1" w:color="auto"/>
+        </w:pBdr>
+        <w:spacing w:after="0" w:line="240" w:lineRule="auto"/>
+        <w:jc w:val="center"/>
+        <w:rPr>
+          <w:rFonts w:ascii="Arial" w:eastAsia="Times New Roman" w:hAnsi="Arial" w:cs="Arial"/>
+          <w:vanish/>
+          <w:sz w:val="16"/>
+          <w:szCs w:val="16"/>
+          <w:lang w:eastAsia="en-IN"/>
+        </w:rPr>
+      </w:pPr>
+      <w:r>
+        <w:rPr>
+          <w:rFonts w:ascii="Arial" w:eastAsia="Times New Roman" w:hAnsi="Arial" w:cs="Arial"/>
+          <w:vanish/>
+          <w:sz w:val="16"/>
+          <w:szCs w:val="16"/>
+          <w:lang w:eastAsia="en-IN"/>
+        </w:rPr>
+        <w:t>Top of Form</w:t>
+      </w:r>
+    </w:p>
     <w:p/>
     <w:sectPr>
       <w:pgSz w:w="11906" w:h="16838"/>
@@ -85,6 +1093,431 @@
     </w:sectPr>
   </w:body>
 </w:document>
+</file>
+
+<file path=word/numbering.xml><?xml version="1.0" encoding="utf-8"?>
+<w:numbering xmlns:wpc="http://schemas.microsoft.com/office/word/2010/wordprocessingCanvas" xmlns:cx="http://schemas.microsoft.com/office/drawing/2014/chartex" xmlns:cx1="http://schemas.microsoft.com/office/drawing/2015/9/8/chartex" xmlns:cx2="http://schemas.microsoft.com/office/drawing/2015/10/21/chartex" xmlns:cx3="http://schemas.microsoft.com/office/drawing/2016/5/9/chartex" xmlns:cx4="http://schemas.microsoft.com/office/drawing/2016/5/10/chartex" xmlns:cx5="http://schemas.microsoft.com/office/drawing/2016/5/11/chartex" xmlns:cx6="http://schemas.microsoft.com/office/drawing/2016/5/12/chartex" xmlns:cx7="http://schemas.microsoft.com/office/drawing/2016/5/13/chartex" xmlns:cx8="http://schemas.microsoft.com/office/drawing/2016/5/14/chartex" xmlns:mc="http://schemas.openxmlformats.org/markup-compatibility/2006" xmlns:aink="http://schemas.microsoft.com/office/drawing/2016/ink" xmlns:am3d="http://schemas.microsoft.com/office/drawing/2017/model3d" xmlns:o="urn:schemas-microsoft-com:office:office" xmlns:oel="http://schemas.microsoft.com/office/2019/extlst" xmlns:r="http://schemas.openxmlformats.org/officeDocument/2006/relationships" xmlns:m="http://schemas.openxmlformats.org/officeDocument/2006/math" xmlns:v="urn:schemas-microsoft-com:vml" xmlns:wp14="http://schemas.microsoft.com/office/word/2010/wordprocessingDrawing" xmlns:wp="http://schemas.openxmlformats.org/drawingml/2006/wordprocessingDrawing" xmlns:w10="urn:schemas-microsoft-com:office:word" xmlns:w="http://schemas.openxmlformats.org/wordprocessingml/2006/main" xmlns:w14="http://schemas.microsoft.com/office/word/2010/wordml" xmlns:w15="http://schemas.microsoft.com/office/word/2012/wordml" xmlns:w16cex="http://schemas.microsoft.com/office/word/2018/wordml/cex" xmlns:w16cid="http://schemas.microsoft.com/office/word/2016/wordml/cid" xmlns:w16="http://schemas.microsoft.com/office/word/2018/wordml" xmlns:w16sdtdh="http://schemas.microsoft.com/office/word/2020/wordml/sdtdatahash" xmlns:w16se="http://schemas.microsoft.com/office/word/2015/wordml/symex" xmlns:wpg="http://schemas.microsoft.com/office/word/2010/wordprocessingGroup" xmlns:wpi="http://schemas.microsoft.com/office/word/2010/wordprocessingInk" xmlns:wne="http://schemas.microsoft.com/office/word/2006/wordml" xmlns:wps="http://schemas.microsoft.com/office/word/2010/wordprocessingShape" mc:Ignorable="w14 w15 w16se w16cid w16 w16cex w16sdtdh wp14">
+  <w:abstractNum w:abstractNumId="0" w15:restartNumberingAfterBreak="0">
+    <w:nsid w:val="02214C4F"/>
+    <w:multiLevelType w:val="multilevel"/>
+    <w:tmpl w:val="7BFCFB16"/>
+    <w:lvl w:ilvl="0">
+      <w:start w:val="1"/>
+      <w:numFmt w:val="decimal"/>
+      <w:lvlText w:val="%1."/>
+      <w:lvlJc w:val="left"/>
+      <w:pPr>
+        <w:tabs>
+          <w:tab w:val="num" w:pos="720"/>
+        </w:tabs>
+        <w:ind w:left="720" w:hanging="360"/>
+      </w:pPr>
+    </w:lvl>
+    <w:lvl w:ilvl="1" w:tentative="1">
+      <w:start w:val="1"/>
+      <w:numFmt w:val="decimal"/>
+      <w:lvlText w:val="%2."/>
+      <w:lvlJc w:val="left"/>
+      <w:pPr>
+        <w:tabs>
+          <w:tab w:val="num" w:pos="1440"/>
+        </w:tabs>
+        <w:ind w:left="1440" w:hanging="360"/>
+      </w:pPr>
+    </w:lvl>
+    <w:lvl w:ilvl="2" w:tentative="1">
+      <w:start w:val="1"/>
+      <w:numFmt w:val="decimal"/>
+      <w:lvlText w:val="%3."/>
+      <w:lvlJc w:val="left"/>
+      <w:pPr>
+        <w:tabs>
+          <w:tab w:val="num" w:pos="2160"/>
+        </w:tabs>
+        <w:ind w:left="2160" w:hanging="360"/>
+      </w:pPr>
+    </w:lvl>
+    <w:lvl w:ilvl="3" w:tentative="1">
+      <w:start w:val="1"/>
+      <w:numFmt w:val="decimal"/>
+      <w:lvlText w:val="%4."/>
+      <w:lvlJc w:val="left"/>
+      <w:pPr>
+        <w:tabs>
+          <w:tab w:val="num" w:pos="2880"/>
+        </w:tabs>
+        <w:ind w:left="2880" w:hanging="360"/>
+      </w:pPr>
+    </w:lvl>
+    <w:lvl w:ilvl="4" w:tentative="1">
+      <w:start w:val="1"/>
+      <w:numFmt w:val="decimal"/>
+      <w:lvlText w:val="%5."/>
+      <w:lvlJc w:val="left"/>
+      <w:pPr>
+        <w:tabs>
+          <w:tab w:val="num" w:pos="3600"/>
+        </w:tabs>
+        <w:ind w:left="3600" w:hanging="360"/>
+      </w:pPr>
+    </w:lvl>
+    <w:lvl w:ilvl="5" w:tentative="1">
+      <w:start w:val="1"/>
+      <w:numFmt w:val="decimal"/>
+      <w:lvlText w:val="%6."/>
+      <w:lvlJc w:val="left"/>
+      <w:pPr>
+        <w:tabs>
+          <w:tab w:val="num" w:pos="4320"/>
+        </w:tabs>
+        <w:ind w:left="4320" w:hanging="360"/>
+      </w:pPr>
+    </w:lvl>
+    <w:lvl w:ilvl="6" w:tentative="1">
+      <w:start w:val="1"/>
+      <w:numFmt w:val="decimal"/>
+      <w:lvlText w:val="%7."/>
+      <w:lvlJc w:val="left"/>
+      <w:pPr>
+        <w:tabs>
+          <w:tab w:val="num" w:pos="5040"/>
+        </w:tabs>
+        <w:ind w:left="5040" w:hanging="360"/>
+      </w:pPr>
+    </w:lvl>
+    <w:lvl w:ilvl="7" w:tentative="1">
+      <w:start w:val="1"/>
+      <w:numFmt w:val="decimal"/>
+      <w:lvlText w:val="%8."/>
+      <w:lvlJc w:val="left"/>
+      <w:pPr>
+        <w:tabs>
+          <w:tab w:val="num" w:pos="5760"/>
+        </w:tabs>
+        <w:ind w:left="5760" w:hanging="360"/>
+      </w:pPr>
+    </w:lvl>
+    <w:lvl w:ilvl="8" w:tentative="1">
+      <w:start w:val="1"/>
+      <w:numFmt w:val="decimal"/>
+      <w:lvlText w:val="%9."/>
+      <w:lvlJc w:val="left"/>
+      <w:pPr>
+        <w:tabs>
+          <w:tab w:val="num" w:pos="6480"/>
+        </w:tabs>
+        <w:ind w:left="6480" w:hanging="360"/>
+      </w:pPr>
+    </w:lvl>
+  </w:abstractNum>
+  <w:abstractNum w:abstractNumId="1" w15:restartNumberingAfterBreak="0">
+    <w:nsid w:val="72EF7C55"/>
+    <w:multiLevelType w:val="multilevel"/>
+    <w:tmpl w:val="437681AE"/>
+    <w:lvl w:ilvl="0">
+      <w:start w:val="1"/>
+      <w:numFmt w:val="bullet"/>
+      <w:lvlText w:val=""/>
+      <w:lvlJc w:val="left"/>
+      <w:pPr>
+        <w:tabs>
+          <w:tab w:val="num" w:pos="720"/>
+        </w:tabs>
+        <w:ind w:left="720" w:hanging="360"/>
+      </w:pPr>
+      <w:rPr>
+        <w:rFonts w:ascii="Symbol" w:hAnsi="Symbol" w:hint="default"/>
+        <w:sz w:val="20"/>
+      </w:rPr>
+    </w:lvl>
+    <w:lvl w:ilvl="1" w:tentative="1">
+      <w:start w:val="1"/>
+      <w:numFmt w:val="bullet"/>
+      <w:lvlText w:val=""/>
+      <w:lvlJc w:val="left"/>
+      <w:pPr>
+        <w:tabs>
+          <w:tab w:val="num" w:pos="1440"/>
+        </w:tabs>
+        <w:ind w:left="1440" w:hanging="360"/>
+      </w:pPr>
+      <w:rPr>
+        <w:rFonts w:ascii="Symbol" w:hAnsi="Symbol" w:hint="default"/>
+        <w:sz w:val="20"/>
+      </w:rPr>
+    </w:lvl>
+    <w:lvl w:ilvl="2" w:tentative="1">
+      <w:start w:val="1"/>
+      <w:numFmt w:val="bullet"/>
+      <w:lvlText w:val=""/>
+      <w:lvlJc w:val="left"/>
+      <w:pPr>
+        <w:tabs>
+          <w:tab w:val="num" w:pos="2160"/>
+        </w:tabs>
+        <w:ind w:left="2160" w:hanging="360"/>
+      </w:pPr>
+      <w:rPr>
+        <w:rFonts w:ascii="Symbol" w:hAnsi="Symbol" w:hint="default"/>
+        <w:sz w:val="20"/>
+      </w:rPr>
+    </w:lvl>
+    <w:lvl w:ilvl="3" w:tentative="1">
+      <w:start w:val="1"/>
+      <w:numFmt w:val="bullet"/>
+      <w:lvlText w:val=""/>
+      <w:lvlJc w:val="left"/>
+      <w:pPr>
+        <w:tabs>
+          <w:tab w:val="num" w:pos="2880"/>
+        </w:tabs>
+        <w:ind w:left="2880" w:hanging="360"/>
+      </w:pPr>
+      <w:rPr>
+        <w:rFonts w:ascii="Symbol" w:hAnsi="Symbol" w:hint="default"/>
+        <w:sz w:val="20"/>
+      </w:rPr>
+    </w:lvl>
+    <w:lvl w:ilvl="4" w:tentative="1">
+      <w:start w:val="1"/>
+      <w:numFmt w:val="bullet"/>
+      <w:lvlText w:val=""/>
+      <w:lvlJc w:val="left"/>
+      <w:pPr>
+        <w:tabs>
+          <w:tab w:val="num" w:pos="3600"/>
+        </w:tabs>
+        <w:ind w:left="3600" w:hanging="360"/>
+      </w:pPr>
+      <w:rPr>
+        <w:rFonts w:ascii="Symbol" w:hAnsi="Symbol" w:hint="default"/>
+        <w:sz w:val="20"/>
+      </w:rPr>
+    </w:lvl>
+    <w:lvl w:ilvl="5" w:tentative="1">
+      <w:start w:val="1"/>
+      <w:numFmt w:val="bullet"/>
+      <w:lvlText w:val=""/>
+      <w:lvlJc w:val="left"/>
+      <w:pPr>
+        <w:tabs>
+          <w:tab w:val="num" w:pos="4320"/>
+        </w:tabs>
+        <w:ind w:left="4320" w:hanging="360"/>
+      </w:pPr>
+      <w:rPr>
+        <w:rFonts w:ascii="Symbol" w:hAnsi="Symbol" w:hint="default"/>
+        <w:sz w:val="20"/>
+      </w:rPr>
+    </w:lvl>
+    <w:lvl w:ilvl="6" w:tentative="1">
+      <w:start w:val="1"/>
+      <w:numFmt w:val="bullet"/>
+      <w:lvlText w:val=""/>
+      <w:lvlJc w:val="left"/>
+      <w:pPr>
+        <w:tabs>
+          <w:tab w:val="num" w:pos="5040"/>
+        </w:tabs>
+        <w:ind w:left="5040" w:hanging="360"/>
+      </w:pPr>
+      <w:rPr>
+        <w:rFonts w:ascii="Symbol" w:hAnsi="Symbol" w:hint="default"/>
+        <w:sz w:val="20"/>
+      </w:rPr>
+    </w:lvl>
+    <w:lvl w:ilvl="7" w:tentative="1">
+      <w:start w:val="1"/>
+      <w:numFmt w:val="bullet"/>
+      <w:lvlText w:val=""/>
+      <w:lvlJc w:val="left"/>
+      <w:pPr>
+        <w:tabs>
+          <w:tab w:val="num" w:pos="5760"/>
+        </w:tabs>
+        <w:ind w:left="5760" w:hanging="360"/>
+      </w:pPr>
+      <w:rPr>
+        <w:rFonts w:ascii="Symbol" w:hAnsi="Symbol" w:hint="default"/>
+        <w:sz w:val="20"/>
+      </w:rPr>
+    </w:lvl>
+    <w:lvl w:ilvl="8" w:tentative="1">
+      <w:start w:val="1"/>
+      <w:numFmt w:val="bullet"/>
+      <w:lvlText w:val=""/>
+      <w:lvlJc w:val="left"/>
+      <w:pPr>
+        <w:tabs>
+          <w:tab w:val="num" w:pos="6480"/>
+        </w:tabs>
+        <w:ind w:left="6480" w:hanging="360"/>
+      </w:pPr>
+      <w:rPr>
+        <w:rFonts w:ascii="Symbol" w:hAnsi="Symbol" w:hint="default"/>
+        <w:sz w:val="20"/>
+      </w:rPr>
+    </w:lvl>
+  </w:abstractNum>
+  <w:abstractNum w:abstractNumId="2" w15:restartNumberingAfterBreak="0">
+    <w:nsid w:val="77DB707A"/>
+    <w:multiLevelType w:val="multilevel"/>
+    <w:tmpl w:val="82A0A9DC"/>
+    <w:lvl w:ilvl="0">
+      <w:start w:val="1"/>
+      <w:numFmt w:val="bullet"/>
+      <w:lvlText w:val=""/>
+      <w:lvlJc w:val="left"/>
+      <w:pPr>
+        <w:tabs>
+          <w:tab w:val="num" w:pos="720"/>
+        </w:tabs>
+        <w:ind w:left="720" w:hanging="360"/>
+      </w:pPr>
+      <w:rPr>
+        <w:rFonts w:ascii="Symbol" w:hAnsi="Symbol" w:hint="default"/>
+        <w:sz w:val="20"/>
+      </w:rPr>
+    </w:lvl>
+    <w:lvl w:ilvl="1" w:tentative="1">
+      <w:start w:val="1"/>
+      <w:numFmt w:val="bullet"/>
+      <w:lvlText w:val=""/>
+      <w:lvlJc w:val="left"/>
+      <w:pPr>
+        <w:tabs>
+          <w:tab w:val="num" w:pos="1440"/>
+        </w:tabs>
+        <w:ind w:left="1440" w:hanging="360"/>
+      </w:pPr>
+      <w:rPr>
+        <w:rFonts w:ascii="Symbol" w:hAnsi="Symbol" w:hint="default"/>
+        <w:sz w:val="20"/>
+      </w:rPr>
+    </w:lvl>
+    <w:lvl w:ilvl="2" w:tentative="1">
+      <w:start w:val="1"/>
+      <w:numFmt w:val="bullet"/>
+      <w:lvlText w:val=""/>
+      <w:lvlJc w:val="left"/>
+      <w:pPr>
+        <w:tabs>
+          <w:tab w:val="num" w:pos="2160"/>
+        </w:tabs>
+        <w:ind w:left="2160" w:hanging="360"/>
+      </w:pPr>
+      <w:rPr>
+        <w:rFonts w:ascii="Symbol" w:hAnsi="Symbol" w:hint="default"/>
+        <w:sz w:val="20"/>
+      </w:rPr>
+    </w:lvl>
+    <w:lvl w:ilvl="3" w:tentative="1">
+      <w:start w:val="1"/>
+      <w:numFmt w:val="bullet"/>
+      <w:lvlText w:val=""/>
+      <w:lvlJc w:val="left"/>
+      <w:pPr>
+        <w:tabs>
+          <w:tab w:val="num" w:pos="2880"/>
+        </w:tabs>
+        <w:ind w:left="2880" w:hanging="360"/>
+      </w:pPr>
+      <w:rPr>
+        <w:rFonts w:ascii="Symbol" w:hAnsi="Symbol" w:hint="default"/>
+        <w:sz w:val="20"/>
+      </w:rPr>
+    </w:lvl>
+    <w:lvl w:ilvl="4" w:tentative="1">
+      <w:start w:val="1"/>
+      <w:numFmt w:val="bullet"/>
+      <w:lvlText w:val=""/>
+      <w:lvlJc w:val="left"/>
+      <w:pPr>
+        <w:tabs>
+          <w:tab w:val="num" w:pos="3600"/>
+        </w:tabs>
+        <w:ind w:left="3600" w:hanging="360"/>
+      </w:pPr>
+      <w:rPr>
+        <w:rFonts w:ascii="Symbol" w:hAnsi="Symbol" w:hint="default"/>
+        <w:sz w:val="20"/>
+      </w:rPr>
+    </w:lvl>
+    <w:lvl w:ilvl="5" w:tentative="1">
+      <w:start w:val="1"/>
+      <w:numFmt w:val="bullet"/>
+      <w:lvlText w:val=""/>
+      <w:lvlJc w:val="left"/>
+      <w:pPr>
+        <w:tabs>
+          <w:tab w:val="num" w:pos="4320"/>
+        </w:tabs>
+        <w:ind w:left="4320" w:hanging="360"/>
+      </w:pPr>
+      <w:rPr>
+        <w:rFonts w:ascii="Symbol" w:hAnsi="Symbol" w:hint="default"/>
+        <w:sz w:val="20"/>
+      </w:rPr>
+    </w:lvl>
+    <w:lvl w:ilvl="6" w:tentative="1">
+      <w:start w:val="1"/>
+      <w:numFmt w:val="bullet"/>
+      <w:lvlText w:val=""/>
+      <w:lvlJc w:val="left"/>
+      <w:pPr>
+        <w:tabs>
+          <w:tab w:val="num" w:pos="5040"/>
+        </w:tabs>
+        <w:ind w:left="5040" w:hanging="360"/>
+      </w:pPr>
+      <w:rPr>
+        <w:rFonts w:ascii="Symbol" w:hAnsi="Symbol" w:hint="default"/>
+        <w:sz w:val="20"/>
+      </w:rPr>
+    </w:lvl>
+    <w:lvl w:ilvl="7" w:tentative="1">
+      <w:start w:val="1"/>
+      <w:numFmt w:val="bullet"/>
+      <w:lvlText w:val=""/>
+      <w:lvlJc w:val="left"/>
+      <w:pPr>
+        <w:tabs>
+          <w:tab w:val="num" w:pos="5760"/>
+        </w:tabs>
+        <w:ind w:left="5760" w:hanging="360"/>
+      </w:pPr>
+      <w:rPr>
+        <w:rFonts w:ascii="Symbol" w:hAnsi="Symbol" w:hint="default"/>
+        <w:sz w:val="20"/>
+      </w:rPr>
+    </w:lvl>
+    <w:lvl w:ilvl="8" w:tentative="1">
+      <w:start w:val="1"/>
+      <w:numFmt w:val="bullet"/>
+      <w:lvlText w:val=""/>
+      <w:lvlJc w:val="left"/>
+      <w:pPr>
+        <w:tabs>
+          <w:tab w:val="num" w:pos="6480"/>
+        </w:tabs>
+        <w:ind w:left="6480" w:hanging="360"/>
+      </w:pPr>
+      <w:rPr>
+        <w:rFonts w:ascii="Symbol" w:hAnsi="Symbol" w:hint="default"/>
+        <w:sz w:val="20"/>
+      </w:rPr>
+    </w:lvl>
+  </w:abstractNum>
+  <w:num w:numId="1" w16cid:durableId="1868831423">
+    <w:abstractNumId w:val="1"/>
+  </w:num>
+  <w:num w:numId="2" w16cid:durableId="1032196137">
+    <w:abstractNumId w:val="2"/>
+  </w:num>
+  <w:num w:numId="3" w16cid:durableId="663558457">
+    <w:abstractNumId w:val="0"/>
+  </w:num>
+</w:numbering>
 </file>
 
 <file path=word/styles.xml><?xml version="1.0" encoding="utf-8"?>
@@ -560,6 +1993,63 @@
       <w:color w:val="4472C4" w:themeColor="accent1"/>
     </w:rPr>
   </w:style>
+  <w:style w:type="paragraph" w:styleId="NormalWeb">
+    <w:name w:val="Normal (Web)"/>
+    <w:basedOn w:val="Normal"/>
+    <w:uiPriority w:val="99"/>
+    <w:semiHidden/>
+    <w:unhideWhenUsed/>
+    <w:rsid w:val="00FD5954"/>
+    <w:pPr>
+      <w:spacing w:before="100" w:beforeAutospacing="1" w:after="100" w:afterAutospacing="1" w:line="240" w:lineRule="auto"/>
+    </w:pPr>
+    <w:rPr>
+      <w:rFonts w:ascii="Times New Roman" w:eastAsia="Times New Roman" w:hAnsi="Times New Roman" w:cs="Times New Roman"/>
+      <w:sz w:val="24"/>
+      <w:szCs w:val="24"/>
+      <w:lang w:eastAsia="en-IN"/>
+    </w:rPr>
+  </w:style>
+  <w:style w:type="paragraph" w:styleId="z-TopofForm">
+    <w:name w:val="HTML Top of Form"/>
+    <w:basedOn w:val="Normal"/>
+    <w:next w:val="Normal"/>
+    <w:link w:val="z-TopofFormChar"/>
+    <w:hidden/>
+    <w:uiPriority w:val="99"/>
+    <w:semiHidden/>
+    <w:unhideWhenUsed/>
+    <w:rsid w:val="00FD5954"/>
+    <w:pPr>
+      <w:pBdr>
+        <w:bottom w:val="single" w:sz="6" w:space="1" w:color="auto"/>
+      </w:pBdr>
+      <w:spacing w:after="0" w:line="240" w:lineRule="auto"/>
+      <w:jc w:val="center"/>
+    </w:pPr>
+    <w:rPr>
+      <w:rFonts w:ascii="Arial" w:eastAsia="Times New Roman" w:hAnsi="Arial" w:cs="Arial"/>
+      <w:vanish/>
+      <w:sz w:val="16"/>
+      <w:szCs w:val="16"/>
+      <w:lang w:eastAsia="en-IN"/>
+    </w:rPr>
+  </w:style>
+  <w:style w:type="character" w:customStyle="1" w:styleId="z-TopofFormChar">
+    <w:name w:val="z-Top of Form Char"/>
+    <w:basedOn w:val="DefaultParagraphFont"/>
+    <w:link w:val="z-TopofForm"/>
+    <w:uiPriority w:val="99"/>
+    <w:semiHidden/>
+    <w:rsid w:val="00FD5954"/>
+    <w:rPr>
+      <w:rFonts w:ascii="Arial" w:eastAsia="Times New Roman" w:hAnsi="Arial" w:cs="Arial"/>
+      <w:vanish/>
+      <w:sz w:val="16"/>
+      <w:szCs w:val="16"/>
+      <w:lang w:eastAsia="en-IN"/>
+    </w:rPr>
+  </w:style>
 </w:styles>
 </file>
 

</xml_diff>